<commit_message>
Final Project Charter Revisions
Gantt Chart added in word doc. Project Libre file added to repository
</commit_message>
<xml_diff>
--- a/B1_28-P03-Project-Charter.docx
+++ b/B1_28-P03-Project-Charter.docx
@@ -3827,25 +3827,34 @@
                 <w:lang w:val="en-CA"/>
               </w:rPr>
             </w:pPr>
-            <w:proofErr w:type="spellStart"/>
-            <w:r>
-              <w:rPr>
-                <w:rFonts w:asciiTheme="majorHAnsi" w:hAnsiTheme="majorHAnsi" w:cstheme="majorHAnsi"/>
-                <w:sz w:val="22"/>
-                <w:szCs w:val="18"/>
-                <w:lang w:val="en-CA"/>
-              </w:rPr>
-              <w:t>Github</w:t>
-            </w:r>
-            <w:proofErr w:type="spellEnd"/>
-            <w:r>
-              <w:rPr>
-                <w:rFonts w:asciiTheme="majorHAnsi" w:hAnsiTheme="majorHAnsi" w:cstheme="majorHAnsi"/>
-                <w:sz w:val="22"/>
-                <w:szCs w:val="18"/>
-                <w:lang w:val="en-CA"/>
-              </w:rPr>
-              <w:t xml:space="preserve"> repository created and documents uploaded and properly referenced. </w:t>
+            <w:r>
+              <w:rPr>
+                <w:rFonts w:asciiTheme="majorHAnsi" w:hAnsiTheme="majorHAnsi" w:cstheme="majorHAnsi"/>
+                <w:sz w:val="22"/>
+                <w:szCs w:val="18"/>
+                <w:lang w:val="en-CA"/>
+              </w:rPr>
+              <w:t xml:space="preserve">Github repository created and documents uploaded and properly referenced. </w:t>
+            </w:r>
+          </w:p>
+          <w:p>
+            <w:pPr>
+              <w:cnfStyle w:val="000000000000" w:firstRow="0" w:lastRow="0" w:firstColumn="0" w:lastColumn="0" w:oddVBand="0" w:evenVBand="0" w:oddHBand="0" w:evenHBand="0" w:firstRowFirstColumn="0" w:firstRowLastColumn="0" w:lastRowFirstColumn="0" w:lastRowLastColumn="0"/>
+              <w:rPr>
+                <w:rFonts w:asciiTheme="majorHAnsi" w:hAnsiTheme="majorHAnsi" w:cstheme="majorHAnsi"/>
+                <w:sz w:val="22"/>
+                <w:szCs w:val="18"/>
+                <w:lang w:val="en-CA"/>
+              </w:rPr>
+            </w:pPr>
+            <w:r>
+              <w:rPr>
+                <w:rFonts w:asciiTheme="majorHAnsi" w:hAnsiTheme="majorHAnsi" w:cstheme="majorHAnsi"/>
+                <w:sz w:val="22"/>
+                <w:szCs w:val="18"/>
+                <w:lang w:val="en-CA"/>
+              </w:rPr>
+              <w:t>Updated all sections after reach out and clarifying with ENGG 160 instructional team</w:t>
             </w:r>
           </w:p>
         </w:tc>
@@ -3979,7 +3988,109 @@
                 <w:szCs w:val="18"/>
                 <w:lang w:val="en-CA"/>
               </w:rPr>
-              <w:t>chart in preparation for final submission. Updated all sections after reach out and clarifying with ENGG 160 instructional team</w:t>
+              <w:t xml:space="preserve">chart in preparation for final submission. </w:t>
+            </w:r>
+          </w:p>
+        </w:tc>
+      </w:tr>
+      <w:tr>
+        <w:tc>
+          <w:tcPr>
+            <w:cnfStyle w:val="001000000000" w:firstRow="0" w:lastRow="0" w:firstColumn="1" w:lastColumn="0" w:oddVBand="0" w:evenVBand="0" w:oddHBand="0" w:evenHBand="0" w:firstRowFirstColumn="0" w:firstRowLastColumn="0" w:lastRowFirstColumn="0" w:lastRowLastColumn="0"/>
+            <w:tcW w:w="1271" w:type="dxa"/>
+          </w:tcPr>
+          <w:p>
+            <w:pPr>
+              <w:rPr>
+                <w:rFonts w:asciiTheme="majorHAnsi" w:hAnsiTheme="majorHAnsi" w:cstheme="majorHAnsi"/>
+                <w:sz w:val="22"/>
+                <w:szCs w:val="18"/>
+                <w:lang w:val="en-CA"/>
+              </w:rPr>
+            </w:pPr>
+            <w:r>
+              <w:rPr>
+                <w:rFonts w:asciiTheme="majorHAnsi" w:hAnsiTheme="majorHAnsi" w:cstheme="majorHAnsi"/>
+                <w:sz w:val="22"/>
+                <w:szCs w:val="18"/>
+                <w:lang w:val="en-CA"/>
+              </w:rPr>
+              <w:t>6.0</w:t>
+            </w:r>
+          </w:p>
+        </w:tc>
+        <w:tc>
+          <w:tcPr>
+            <w:tcW w:w="1843" w:type="dxa"/>
+          </w:tcPr>
+          <w:p>
+            <w:pPr>
+              <w:cnfStyle w:val="000000000000" w:firstRow="0" w:lastRow="0" w:firstColumn="0" w:lastColumn="0" w:oddVBand="0" w:evenVBand="0" w:oddHBand="0" w:evenHBand="0" w:firstRowFirstColumn="0" w:firstRowLastColumn="0" w:lastRowFirstColumn="0" w:lastRowLastColumn="0"/>
+              <w:rPr>
+                <w:rFonts w:asciiTheme="majorHAnsi" w:hAnsiTheme="majorHAnsi" w:cstheme="majorHAnsi"/>
+                <w:sz w:val="22"/>
+                <w:szCs w:val="18"/>
+                <w:lang w:val="en-CA"/>
+              </w:rPr>
+            </w:pPr>
+            <w:r>
+              <w:rPr>
+                <w:rFonts w:asciiTheme="majorHAnsi" w:hAnsiTheme="majorHAnsi" w:cstheme="majorHAnsi"/>
+                <w:sz w:val="22"/>
+                <w:szCs w:val="18"/>
+                <w:lang w:val="en-CA"/>
+              </w:rPr>
+              <w:t>2024-02-16</w:t>
+            </w:r>
+          </w:p>
+        </w:tc>
+        <w:tc>
+          <w:tcPr>
+            <w:tcW w:w="2268" w:type="dxa"/>
+          </w:tcPr>
+          <w:p>
+            <w:pPr>
+              <w:cnfStyle w:val="000000000000" w:firstRow="0" w:lastRow="0" w:firstColumn="0" w:lastColumn="0" w:oddVBand="0" w:evenVBand="0" w:oddHBand="0" w:evenHBand="0" w:firstRowFirstColumn="0" w:firstRowLastColumn="0" w:lastRowFirstColumn="0" w:lastRowLastColumn="0"/>
+              <w:rPr>
+                <w:rFonts w:asciiTheme="majorHAnsi" w:hAnsiTheme="majorHAnsi" w:cstheme="majorHAnsi"/>
+                <w:sz w:val="22"/>
+                <w:szCs w:val="18"/>
+                <w:lang w:val="en-CA"/>
+              </w:rPr>
+            </w:pPr>
+            <w:r>
+              <w:rPr>
+                <w:rFonts w:asciiTheme="majorHAnsi" w:hAnsiTheme="majorHAnsi" w:cstheme="majorHAnsi"/>
+                <w:sz w:val="22"/>
+                <w:szCs w:val="18"/>
+                <w:lang w:val="en-CA"/>
+              </w:rPr>
+              <w:t>Luke Squire</w:t>
+            </w:r>
+          </w:p>
+        </w:tc>
+        <w:tc>
+          <w:tcPr>
+            <w:tcW w:w="4961" w:type="dxa"/>
+          </w:tcPr>
+          <w:p>
+            <w:pPr>
+              <w:cnfStyle w:val="000000000000" w:firstRow="0" w:lastRow="0" w:firstColumn="0" w:lastColumn="0" w:oddVBand="0" w:evenVBand="0" w:oddHBand="0" w:evenHBand="0" w:firstRowFirstColumn="0" w:firstRowLastColumn="0" w:lastRowFirstColumn="0" w:lastRowLastColumn="0"/>
+              <w:rPr>
+                <w:rFonts w:asciiTheme="majorHAnsi" w:hAnsiTheme="majorHAnsi" w:cstheme="majorHAnsi"/>
+                <w:sz w:val="22"/>
+                <w:szCs w:val="18"/>
+                <w:lang w:val="en-CA"/>
+              </w:rPr>
+            </w:pPr>
+            <w:r>
+              <w:rPr>
+                <w:rFonts w:asciiTheme="majorHAnsi" w:hAnsiTheme="majorHAnsi" w:cstheme="majorHAnsi"/>
+                <w:sz w:val="22"/>
+                <w:szCs w:val="18"/>
+                <w:lang w:val="en-CA"/>
+              </w:rPr>
+              <w:t>Gantt Chart Added</w:t>
             </w:r>
           </w:p>
         </w:tc>
@@ -4057,23 +4168,7 @@
           <w:rStyle w:val="normaltextrun"/>
           <w:rFonts w:asciiTheme="majorHAnsi" w:eastAsiaTheme="majorEastAsia" w:hAnsiTheme="majorHAnsi" w:cstheme="majorHAnsi"/>
         </w:rPr>
-        <w:t xml:space="preserve">This project charter outlines a proposal for the design and manufacture of a backpack accessory for the </w:t>
-      </w:r>
-      <w:proofErr w:type="spellStart"/>
-      <w:r>
-        <w:rPr>
-          <w:rStyle w:val="normaltextrun"/>
-          <w:rFonts w:asciiTheme="majorHAnsi" w:eastAsiaTheme="majorEastAsia" w:hAnsiTheme="majorHAnsi" w:cstheme="majorHAnsi"/>
-        </w:rPr>
-        <w:t>PuppyPi</w:t>
-      </w:r>
-      <w:proofErr w:type="spellEnd"/>
-      <w:r>
-        <w:rPr>
-          <w:rStyle w:val="normaltextrun"/>
-          <w:rFonts w:asciiTheme="majorHAnsi" w:eastAsiaTheme="majorEastAsia" w:hAnsiTheme="majorHAnsi" w:cstheme="majorHAnsi"/>
-        </w:rPr>
-        <w:t xml:space="preserve"> </w:t>
+        <w:t xml:space="preserve">This project charter outlines a proposal for the design and manufacture of a backpack accessory for the PuppyPi </w:t>
       </w:r>
       <w:r>
         <w:rPr>
@@ -4169,25 +4264,23 @@
           <w:rFonts w:asciiTheme="majorHAnsi" w:eastAsiaTheme="majorEastAsia" w:hAnsiTheme="majorHAnsi" w:cstheme="majorHAnsi"/>
           <w:color w:val="333333"/>
         </w:rPr>
-        <w:t xml:space="preserve">π26), chose the </w:t>
-      </w:r>
-      <w:proofErr w:type="spellStart"/>
+        <w:t xml:space="preserve">π26), chose the PuppyPi backpack project. The backpack project seemed most within our capabilities out of all project options. We </w:t>
+      </w:r>
       <w:r>
         <w:rPr>
           <w:rStyle w:val="normaltextrun"/>
           <w:rFonts w:asciiTheme="majorHAnsi" w:eastAsiaTheme="majorEastAsia" w:hAnsiTheme="majorHAnsi" w:cstheme="majorHAnsi"/>
           <w:color w:val="333333"/>
         </w:rPr>
-        <w:t>PuppyPi</w:t>
-      </w:r>
-      <w:proofErr w:type="spellEnd"/>
+        <w:t>believe</w:t>
+      </w:r>
       <w:r>
         <w:rPr>
           <w:rStyle w:val="normaltextrun"/>
           <w:rFonts w:asciiTheme="majorHAnsi" w:eastAsiaTheme="majorEastAsia" w:hAnsiTheme="majorHAnsi" w:cstheme="majorHAnsi"/>
           <w:color w:val="333333"/>
         </w:rPr>
-        <w:t xml:space="preserve"> backpack project. The backpack project seemed most within our capabilities out of all project options. We </w:t>
+        <w:t xml:space="preserve"> this project will best allow us to exercise our skills and capabilities to the furthest extent. Additionally, 3D printing, robotics, and compact design were among the interests of our team members, further motivating our decision. The project will be demonstrated during a design evaluation event at the end of the 2024 winter term. The main goal of this project is to design an extensible, </w:t>
       </w:r>
       <w:r>
         <w:rPr>
@@ -4195,7 +4288,7 @@
           <w:rFonts w:asciiTheme="majorHAnsi" w:eastAsiaTheme="majorEastAsia" w:hAnsiTheme="majorHAnsi" w:cstheme="majorHAnsi"/>
           <w:color w:val="333333"/>
         </w:rPr>
-        <w:t>believe</w:t>
+        <w:t>functional,</w:t>
       </w:r>
       <w:r>
         <w:rPr>
@@ -4203,59 +4296,7 @@
           <w:rFonts w:asciiTheme="majorHAnsi" w:eastAsiaTheme="majorEastAsia" w:hAnsiTheme="majorHAnsi" w:cstheme="majorHAnsi"/>
           <w:color w:val="333333"/>
         </w:rPr>
-        <w:t xml:space="preserve"> this project will best allow us to exercise our skills and capabilities to the furthest extent. Additionally, 3D printing, robotics, and compact design were among the interests of our team members, further motivating our decision. The project will be demonstrated during a design evaluation event at the end of the 2024 winter term. The main goal of this project is to design an extensible, </w:t>
-      </w:r>
-      <w:r>
-        <w:rPr>
-          <w:rStyle w:val="normaltextrun"/>
-          <w:rFonts w:asciiTheme="majorHAnsi" w:eastAsiaTheme="majorEastAsia" w:hAnsiTheme="majorHAnsi" w:cstheme="majorHAnsi"/>
-          <w:color w:val="333333"/>
-        </w:rPr>
-        <w:t>functional,</w:t>
-      </w:r>
-      <w:r>
-        <w:rPr>
-          <w:rStyle w:val="normaltextrun"/>
-          <w:rFonts w:asciiTheme="majorHAnsi" w:eastAsiaTheme="majorEastAsia" w:hAnsiTheme="majorHAnsi" w:cstheme="majorHAnsi"/>
-          <w:color w:val="333333"/>
-        </w:rPr>
-        <w:t xml:space="preserve"> and aesthetically pleasing backpack for the </w:t>
-      </w:r>
-      <w:proofErr w:type="spellStart"/>
-      <w:r>
-        <w:rPr>
-          <w:rStyle w:val="normaltextrun"/>
-          <w:rFonts w:asciiTheme="majorHAnsi" w:eastAsiaTheme="majorEastAsia" w:hAnsiTheme="majorHAnsi" w:cstheme="majorHAnsi"/>
-          <w:color w:val="333333"/>
-        </w:rPr>
-        <w:t>PuppyPi</w:t>
-      </w:r>
-      <w:proofErr w:type="spellEnd"/>
-      <w:r>
-        <w:rPr>
-          <w:rStyle w:val="normaltextrun"/>
-          <w:rFonts w:asciiTheme="majorHAnsi" w:eastAsiaTheme="majorEastAsia" w:hAnsiTheme="majorHAnsi" w:cstheme="majorHAnsi"/>
-          <w:color w:val="333333"/>
-        </w:rPr>
-        <w:t xml:space="preserve"> robot, aimed at enhancing its ping pong ball transport capability in time for the Winter 2024 design evaluation event, and to further the robotics industry. Although this project is made specifically for the ENGG 160 course, provided it is successful, it may prove to be a quality accessory to any </w:t>
-      </w:r>
-      <w:proofErr w:type="spellStart"/>
-      <w:r>
-        <w:rPr>
-          <w:rStyle w:val="normaltextrun"/>
-          <w:rFonts w:asciiTheme="majorHAnsi" w:eastAsiaTheme="majorEastAsia" w:hAnsiTheme="majorHAnsi" w:cstheme="majorHAnsi"/>
-          <w:color w:val="333333"/>
-        </w:rPr>
-        <w:t>PuppyPi</w:t>
-      </w:r>
-      <w:proofErr w:type="spellEnd"/>
-      <w:r>
-        <w:rPr>
-          <w:rStyle w:val="normaltextrun"/>
-          <w:rFonts w:asciiTheme="majorHAnsi" w:eastAsiaTheme="majorEastAsia" w:hAnsiTheme="majorHAnsi" w:cstheme="majorHAnsi"/>
-          <w:color w:val="333333"/>
-        </w:rPr>
-        <w:t xml:space="preserve"> owner. The key objectives of this project, as outlined later on, include:</w:t>
+        <w:t xml:space="preserve"> and aesthetically pleasing backpack for the PuppyPi robot, aimed at enhancing its ping pong ball transport capability in time for the Winter 2024 design evaluation event, and to further the robotics industry. Although this project is made specifically for the ENGG 160 course, provided it is successful, it may prove to be a quality accessory to any PuppyPi owner. The key objectives of this project, as outlined later on, include:</w:t>
       </w:r>
       <w:r>
         <w:rPr>
@@ -4364,18 +4405,8 @@
           <w:rFonts w:asciiTheme="majorHAnsi" w:eastAsiaTheme="majorEastAsia" w:hAnsiTheme="majorHAnsi" w:cstheme="majorHAnsi"/>
           <w:color w:val="333333"/>
         </w:rPr>
-        <w:t xml:space="preserve"> Easily modifiable for use outside of </w:t>
-      </w:r>
-      <w:proofErr w:type="spellStart"/>
-      <w:r>
-        <w:rPr>
-          <w:rStyle w:val="normaltextrun"/>
-          <w:rFonts w:asciiTheme="majorHAnsi" w:eastAsiaTheme="majorEastAsia" w:hAnsiTheme="majorHAnsi" w:cstheme="majorHAnsi"/>
-          <w:color w:val="333333"/>
-        </w:rPr>
-        <w:t>PuppyPi</w:t>
-      </w:r>
-      <w:proofErr w:type="spellEnd"/>
+        <w:t xml:space="preserve"> Easily modifiable for use outside of PuppyPi</w:t>
+      </w:r>
       <w:r>
         <w:rPr>
           <w:rStyle w:val="eop"/>
@@ -4503,25 +4534,7 @@
           <w:rFonts w:asciiTheme="majorHAnsi" w:eastAsiaTheme="majorEastAsia" w:hAnsiTheme="majorHAnsi" w:cstheme="majorHAnsi"/>
           <w:color w:val="333333"/>
         </w:rPr>
-        <w:t>Some key risks that may impact this project include the conceptual design going far beyond the weight limit, which is a major constraint, as well as the availability of university resources for manufacture of prototypes (</w:t>
-      </w:r>
-      <w:proofErr w:type="spellStart"/>
-      <w:r>
-        <w:rPr>
-          <w:rStyle w:val="normaltextrun"/>
-          <w:rFonts w:asciiTheme="majorHAnsi" w:eastAsiaTheme="majorEastAsia" w:hAnsiTheme="majorHAnsi" w:cstheme="majorHAnsi"/>
-          <w:color w:val="333333"/>
-        </w:rPr>
-        <w:t>ei</w:t>
-      </w:r>
-      <w:proofErr w:type="spellEnd"/>
-      <w:r>
-        <w:rPr>
-          <w:rStyle w:val="normaltextrun"/>
-          <w:rFonts w:asciiTheme="majorHAnsi" w:eastAsiaTheme="majorEastAsia" w:hAnsiTheme="majorHAnsi" w:cstheme="majorHAnsi"/>
-          <w:color w:val="333333"/>
-        </w:rPr>
-        <w:t>. The Elko Garage 3D printers)</w:t>
+        <w:t>Some key risks that may impact this project include the conceptual design going far beyond the weight limit, which is a major constraint, as well as the availability of university resources for manufacture of prototypes (ei. The Elko Garage 3D printers)</w:t>
       </w:r>
       <w:r>
         <w:rPr>
@@ -4602,23 +4615,7 @@
         <w:t>extensible</w:t>
       </w:r>
       <w:r>
-        <w:t xml:space="preserve">, </w:t>
-      </w:r>
-      <w:proofErr w:type="gramStart"/>
-      <w:r>
-        <w:t>functional</w:t>
-      </w:r>
-      <w:proofErr w:type="gramEnd"/>
-      <w:r>
-        <w:t xml:space="preserve"> and aesthetically pleasing backpack for the </w:t>
-      </w:r>
-      <w:proofErr w:type="spellStart"/>
-      <w:r>
-        <w:t>PuppyPi</w:t>
-      </w:r>
-      <w:proofErr w:type="spellEnd"/>
-      <w:r>
-        <w:t xml:space="preserve"> robot, aimed at enhancing its ping pong ball transport capability in time for the Winter 2024 design evaluation event, and to further the robotics industry.</w:t>
+        <w:t>, functional and aesthetically pleasing backpack for the PuppyPi robot, aimed at enhancing its ping pong ball transport capability in time for the Winter 2024 design evaluation event, and to further the robotics industry.</w:t>
       </w:r>
     </w:p>
     <w:bookmarkEnd w:id="13"/>
@@ -5072,29 +5069,7 @@
                 <w:szCs w:val="18"/>
                 <w:lang w:val="en-CA"/>
               </w:rPr>
-              <w:t xml:space="preserve"> / not </w:t>
-            </w:r>
-            <w:proofErr w:type="gramStart"/>
-            <w:r>
-              <w:rPr>
-                <w:rFonts w:asciiTheme="majorHAnsi" w:hAnsiTheme="majorHAnsi" w:cstheme="majorHAnsi"/>
-                <w:color w:val="000000" w:themeColor="text1"/>
-                <w:sz w:val="22"/>
-                <w:szCs w:val="18"/>
-                <w:lang w:val="en-CA"/>
-              </w:rPr>
-              <w:t>utilize</w:t>
-            </w:r>
-            <w:proofErr w:type="gramEnd"/>
-            <w:r>
-              <w:rPr>
-                <w:rFonts w:asciiTheme="majorHAnsi" w:hAnsiTheme="majorHAnsi" w:cstheme="majorHAnsi"/>
-                <w:color w:val="000000" w:themeColor="text1"/>
-                <w:sz w:val="22"/>
-                <w:szCs w:val="18"/>
-                <w:lang w:val="en-CA"/>
-              </w:rPr>
-              <w:t xml:space="preserve"> complex </w:t>
+              <w:t xml:space="preserve"> / not utilize complex </w:t>
             </w:r>
             <w:r>
               <w:rPr>
@@ -5656,29 +5631,7 @@
                 <w:szCs w:val="18"/>
                 <w:lang w:val="en-CA"/>
               </w:rPr>
-              <w:t xml:space="preserve">Access </w:t>
-            </w:r>
-            <w:proofErr w:type="spellStart"/>
-            <w:r>
-              <w:rPr>
-                <w:rFonts w:asciiTheme="majorHAnsi" w:hAnsiTheme="majorHAnsi" w:cstheme="majorHAnsi"/>
-                <w:color w:val="000000" w:themeColor="text1"/>
-                <w:sz w:val="22"/>
-                <w:szCs w:val="18"/>
-                <w:lang w:val="en-CA"/>
-              </w:rPr>
-              <w:t>PuppyPi</w:t>
-            </w:r>
-            <w:proofErr w:type="spellEnd"/>
-            <w:r>
-              <w:rPr>
-                <w:rFonts w:asciiTheme="majorHAnsi" w:hAnsiTheme="majorHAnsi" w:cstheme="majorHAnsi"/>
-                <w:color w:val="000000" w:themeColor="text1"/>
-                <w:sz w:val="22"/>
-                <w:szCs w:val="18"/>
-                <w:lang w:val="en-CA"/>
-              </w:rPr>
-              <w:t xml:space="preserve"> and formally analyze design specifications</w:t>
+              <w:t>Access PuppyPi and formally analyze design specifications</w:t>
             </w:r>
           </w:p>
         </w:tc>
@@ -6145,21 +6098,12 @@
         </w:rPr>
         <w:t xml:space="preserve">Project </w:t>
       </w:r>
-      <w:proofErr w:type="gramStart"/>
       <w:r>
         <w:rPr>
           <w:i w:val="0"/>
           <w:iCs w:val="0"/>
         </w:rPr>
-        <w:t>Scope :</w:t>
-      </w:r>
-      <w:proofErr w:type="gramEnd"/>
-      <w:r>
-        <w:rPr>
-          <w:i w:val="0"/>
-          <w:iCs w:val="0"/>
-        </w:rPr>
-        <w:t xml:space="preserve"> </w:t>
+        <w:t xml:space="preserve">Scope : </w:t>
       </w:r>
       <w:r>
         <w:rPr>
@@ -6719,21 +6663,12 @@
         </w:rPr>
         <w:t xml:space="preserve">Project </w:t>
       </w:r>
-      <w:proofErr w:type="gramStart"/>
       <w:r>
         <w:rPr>
           <w:i w:val="0"/>
           <w:iCs w:val="0"/>
         </w:rPr>
-        <w:t>Scope :</w:t>
-      </w:r>
-      <w:proofErr w:type="gramEnd"/>
-      <w:r>
-        <w:rPr>
-          <w:i w:val="0"/>
-          <w:iCs w:val="0"/>
-        </w:rPr>
-        <w:t xml:space="preserve"> Key </w:t>
+        <w:t xml:space="preserve">Scope : Key </w:t>
       </w:r>
       <w:r>
         <w:rPr>
@@ -6785,29 +6720,7 @@
                 <w:szCs w:val="18"/>
                 <w:lang w:val="en-CA"/>
               </w:rPr>
-              <w:t xml:space="preserve">Project Deliverable </w:t>
-            </w:r>
-            <w:proofErr w:type="gramStart"/>
-            <w:r>
-              <w:rPr>
-                <w:rFonts w:asciiTheme="majorHAnsi" w:hAnsiTheme="majorHAnsi" w:cstheme="majorHAnsi"/>
-                <w:color w:val="8DB3E2" w:themeColor="text2" w:themeTint="66"/>
-                <w:sz w:val="22"/>
-                <w:szCs w:val="18"/>
-                <w:lang w:val="en-CA"/>
-              </w:rPr>
-              <w:t>1 :</w:t>
-            </w:r>
-            <w:proofErr w:type="gramEnd"/>
-            <w:r>
-              <w:rPr>
-                <w:rFonts w:asciiTheme="majorHAnsi" w:hAnsiTheme="majorHAnsi" w:cstheme="majorHAnsi"/>
-                <w:color w:val="8DB3E2" w:themeColor="text2" w:themeTint="66"/>
-                <w:sz w:val="22"/>
-                <w:szCs w:val="18"/>
-                <w:lang w:val="en-CA"/>
-              </w:rPr>
-              <w:t xml:space="preserve"> </w:t>
+              <w:t xml:space="preserve">Project Deliverable 1 : </w:t>
             </w:r>
             <w:r>
               <w:rPr>
@@ -7102,20 +7015,8 @@
                 <w:szCs w:val="18"/>
                 <w:lang w:val="en-CA"/>
               </w:rPr>
-              <w:t xml:space="preserve">Project Deliverable </w:t>
-            </w:r>
-            <w:proofErr w:type="gramStart"/>
-            <w:r>
-              <w:rPr>
-                <w:rFonts w:asciiTheme="majorHAnsi" w:hAnsiTheme="majorHAnsi" w:cstheme="majorHAnsi"/>
-                <w:color w:val="8DB3E2" w:themeColor="text2" w:themeTint="66"/>
-                <w:sz w:val="22"/>
-                <w:szCs w:val="18"/>
-                <w:lang w:val="en-CA"/>
-              </w:rPr>
-              <w:t>2 :</w:t>
-            </w:r>
-            <w:proofErr w:type="gramEnd"/>
+              <w:t>Project Deliverable 2 :</w:t>
+            </w:r>
             <w:r>
               <w:rPr>
                 <w:rFonts w:asciiTheme="majorHAnsi" w:hAnsiTheme="majorHAnsi" w:cstheme="majorHAnsi"/>
@@ -7717,17 +7618,7 @@
                 <w:szCs w:val="18"/>
                 <w:lang w:val="en-CA"/>
               </w:rPr>
-              <w:t xml:space="preserve"> </w:t>
-            </w:r>
-            <w:r>
-              <w:rPr>
-                <w:rFonts w:asciiTheme="majorHAnsi" w:hAnsiTheme="majorHAnsi" w:cstheme="majorHAnsi"/>
-                <w:color w:val="000000" w:themeColor="text1"/>
-                <w:sz w:val="22"/>
-                <w:szCs w:val="18"/>
-                <w:lang w:val="en-CA"/>
-              </w:rPr>
-              <w:t>Purposes</w:t>
+              <w:t xml:space="preserve"> Candidate</w:t>
             </w:r>
             <w:r>
               <w:rPr>
@@ -7831,7 +7722,17 @@
                 <w:szCs w:val="18"/>
                 <w:lang w:val="en-CA"/>
               </w:rPr>
-              <w:t>2024-03-01</w:t>
+              <w:t>2024-03-0</w:t>
+            </w:r>
+            <w:r>
+              <w:rPr>
+                <w:rFonts w:asciiTheme="majorHAnsi" w:hAnsiTheme="majorHAnsi" w:cstheme="majorHAnsi"/>
+                <w:color w:val="000000" w:themeColor="text1"/>
+                <w:sz w:val="22"/>
+                <w:szCs w:val="18"/>
+                <w:lang w:val="en-CA"/>
+              </w:rPr>
+              <w:t>3</w:t>
             </w:r>
           </w:p>
         </w:tc>
@@ -7910,29 +7811,7 @@
                 <w:szCs w:val="18"/>
                 <w:lang w:val="en-CA"/>
               </w:rPr>
-              <w:t xml:space="preserve"> and go or </w:t>
-            </w:r>
-            <w:proofErr w:type="gramStart"/>
-            <w:r>
-              <w:rPr>
-                <w:rFonts w:asciiTheme="majorHAnsi" w:hAnsiTheme="majorHAnsi" w:cstheme="majorHAnsi"/>
-                <w:color w:val="000000" w:themeColor="text1"/>
-                <w:sz w:val="22"/>
-                <w:szCs w:val="18"/>
-                <w:lang w:val="en-CA"/>
-              </w:rPr>
-              <w:t>no go</w:t>
-            </w:r>
-            <w:proofErr w:type="gramEnd"/>
-            <w:r>
-              <w:rPr>
-                <w:rFonts w:asciiTheme="majorHAnsi" w:hAnsiTheme="majorHAnsi" w:cstheme="majorHAnsi"/>
-                <w:color w:val="000000" w:themeColor="text1"/>
-                <w:sz w:val="22"/>
-                <w:szCs w:val="18"/>
-                <w:lang w:val="en-CA"/>
-              </w:rPr>
-              <w:t xml:space="preserve"> screening</w:t>
+              <w:t xml:space="preserve"> and go or no go screening</w:t>
             </w:r>
           </w:p>
         </w:tc>
@@ -8596,13 +8475,12 @@
       <w:r>
         <w:rPr>
           <w:rFonts w:asciiTheme="majorHAnsi" w:hAnsiTheme="majorHAnsi" w:cstheme="majorHAnsi"/>
-          <w:noProof/>
         </w:rPr>
         <w:drawing>
-          <wp:inline distT="0" distB="0" distL="0" distR="0" wp14:anchorId="56A302D4" wp14:editId="46B0563B">
-            <wp:extent cx="6675120" cy="3591560"/>
-            <wp:effectExtent l="0" t="0" r="0" b="0"/>
-            <wp:docPr id="3" name="Picture 3" descr="A screenshot of a computer&#10;&#10;Description automatically generated"/>
+          <wp:inline distT="0" distB="0" distL="0" distR="0" wp14:anchorId="367C1B12" wp14:editId="1AA545F9">
+            <wp:extent cx="6675120" cy="2342515"/>
+            <wp:effectExtent l="0" t="0" r="0" b="635"/>
+            <wp:docPr id="98257680" name="Picture 1"/>
             <wp:cNvGraphicFramePr>
               <a:graphicFrameLocks xmlns:a="http://schemas.openxmlformats.org/drawingml/2006/main" noChangeAspect="1"/>
             </wp:cNvGraphicFramePr>
@@ -8610,7 +8488,7 @@
               <a:graphicData uri="http://schemas.openxmlformats.org/drawingml/2006/picture">
                 <pic:pic xmlns:pic="http://schemas.openxmlformats.org/drawingml/2006/picture">
                   <pic:nvPicPr>
-                    <pic:cNvPr id="2" name="Picture 2" descr="A screenshot of a computer&#10;&#10;Description automatically generated"/>
+                    <pic:cNvPr id="98257680" name=""/>
                     <pic:cNvPicPr/>
                   </pic:nvPicPr>
                   <pic:blipFill>
@@ -8622,7 +8500,7 @@
                   <pic:spPr>
                     <a:xfrm>
                       <a:off x="0" y="0"/>
-                      <a:ext cx="6675120" cy="3591560"/>
+                      <a:ext cx="6675120" cy="2342515"/>
                     </a:xfrm>
                     <a:prstGeom prst="rect">
                       <a:avLst/>
@@ -8687,21 +8565,32 @@
       <w:bookmarkEnd w:id="30"/>
     </w:p>
     <w:p>
+      <w:r>
+        <w:t xml:space="preserve">** Technical Difficulties with Project Libre were had. Dates </w:t>
+      </w:r>
+      <w:r>
+        <w:rPr>
+          <w:i/>
+          <w:iCs/>
+        </w:rPr>
+        <w:t>refused</w:t>
+      </w:r>
+      <w:r>
+        <w:t xml:space="preserve"> to properly align even after changing to 7 day work week **</w:t>
+      </w:r>
+    </w:p>
+    <w:p>
       <w:pPr>
         <w:keepNext/>
         <w:jc w:val="center"/>
       </w:pPr>
       <w:r>
-        <w:rPr>
-          <w:rFonts w:asciiTheme="majorHAnsi" w:hAnsiTheme="majorHAnsi" w:cstheme="majorHAnsi"/>
-          <w:noProof/>
-        </w:rPr>
         <w:lastRenderedPageBreak/>
         <w:drawing>
-          <wp:inline distT="0" distB="0" distL="0" distR="0" wp14:anchorId="75E8FFC1" wp14:editId="06A885A7">
-            <wp:extent cx="4761167" cy="4385733"/>
-            <wp:effectExtent l="0" t="0" r="1905" b="0"/>
-            <wp:docPr id="4" name="Picture 4" descr="A screenshot of a computer&#10;&#10;Description automatically generated"/>
+          <wp:inline distT="0" distB="0" distL="0" distR="0" wp14:anchorId="08A6A433" wp14:editId="50C7D51D">
+            <wp:extent cx="6675120" cy="3990975"/>
+            <wp:effectExtent l="0" t="0" r="0" b="9525"/>
+            <wp:docPr id="1409932164" name="Picture 1"/>
             <wp:cNvGraphicFramePr>
               <a:graphicFrameLocks xmlns:a="http://schemas.openxmlformats.org/drawingml/2006/main" noChangeAspect="1"/>
             </wp:cNvGraphicFramePr>
@@ -8709,30 +8598,23 @@
               <a:graphicData uri="http://schemas.openxmlformats.org/drawingml/2006/picture">
                 <pic:pic xmlns:pic="http://schemas.openxmlformats.org/drawingml/2006/picture">
                   <pic:nvPicPr>
-                    <pic:cNvPr id="2" name="Picture 2" descr="A screenshot of a computer&#10;&#10;Description automatically generated"/>
+                    <pic:cNvPr id="1409932164" name=""/>
                     <pic:cNvPicPr/>
                   </pic:nvPicPr>
-                  <pic:blipFill rotWithShape="1">
-                    <a:blip r:embed="rId8"/>
-                    <a:srcRect l="3805" t="29939" r="60807" b="9476"/>
-                    <a:stretch/>
+                  <pic:blipFill>
+                    <a:blip r:embed="rId9"/>
+                    <a:stretch>
+                      <a:fillRect/>
+                    </a:stretch>
                   </pic:blipFill>
-                  <pic:spPr bwMode="auto">
+                  <pic:spPr>
                     <a:xfrm>
                       <a:off x="0" y="0"/>
-                      <a:ext cx="4784844" cy="4407543"/>
+                      <a:ext cx="6675120" cy="3990975"/>
                     </a:xfrm>
                     <a:prstGeom prst="rect">
                       <a:avLst/>
                     </a:prstGeom>
-                    <a:ln>
-                      <a:noFill/>
-                    </a:ln>
-                    <a:extLst>
-                      <a:ext uri="{53640926-AAD7-44D8-BBD7-CCE9431645EC}">
-                        <a14:shadowObscured xmlns:a14="http://schemas.microsoft.com/office/drawing/2010/main"/>
-                      </a:ext>
-                    </a:extLst>
                   </pic:spPr>
                 </pic:pic>
               </a:graphicData>
@@ -10110,7 +9992,7 @@
             <wp:cNvGraphicFramePr/>
             <a:graphic xmlns:a="http://schemas.openxmlformats.org/drawingml/2006/main">
               <a:graphicData uri="http://schemas.openxmlformats.org/drawingml/2006/diagram">
-                <dgm:relIds xmlns:dgm="http://schemas.openxmlformats.org/drawingml/2006/diagram" xmlns:r="http://schemas.openxmlformats.org/officeDocument/2006/relationships" r:dm="rId9" r:lo="rId10" r:qs="rId11" r:cs="rId12"/>
+                <dgm:relIds xmlns:dgm="http://schemas.openxmlformats.org/drawingml/2006/diagram" xmlns:r="http://schemas.openxmlformats.org/officeDocument/2006/relationships" r:dm="rId10" r:lo="rId11" r:qs="rId12" r:cs="rId13"/>
               </a:graphicData>
             </a:graphic>
           </wp:inline>
@@ -10489,29 +10371,7 @@
                 <w:szCs w:val="15"/>
                 <w:lang w:val="en-CA"/>
               </w:rPr>
-              <w:t xml:space="preserve"> </w:t>
-            </w:r>
-            <w:proofErr w:type="spellStart"/>
-            <w:r>
-              <w:rPr>
-                <w:rFonts w:asciiTheme="majorHAnsi" w:hAnsiTheme="majorHAnsi" w:cstheme="majorHAnsi"/>
-                <w:color w:val="000000" w:themeColor="text1"/>
-                <w:sz w:val="20"/>
-                <w:szCs w:val="15"/>
-                <w:lang w:val="en-CA"/>
-              </w:rPr>
-              <w:t>PuppyPi</w:t>
-            </w:r>
-            <w:proofErr w:type="spellEnd"/>
-            <w:r>
-              <w:rPr>
-                <w:rFonts w:asciiTheme="majorHAnsi" w:hAnsiTheme="majorHAnsi" w:cstheme="majorHAnsi"/>
-                <w:color w:val="000000" w:themeColor="text1"/>
-                <w:sz w:val="20"/>
-                <w:szCs w:val="15"/>
-                <w:lang w:val="en-CA"/>
-              </w:rPr>
-              <w:t xml:space="preserve"> Backpack</w:t>
+              <w:t xml:space="preserve"> PuppyPi Backpack</w:t>
             </w:r>
           </w:p>
         </w:tc>
@@ -11209,7 +11069,6 @@
                 <w:lang w:val="en-CA"/>
               </w:rPr>
             </w:pPr>
-            <w:proofErr w:type="spellStart"/>
             <w:r>
               <w:rPr>
                 <w:rFonts w:asciiTheme="majorHAnsi" w:hAnsiTheme="majorHAnsi" w:cstheme="majorHAnsi"/>
@@ -11223,7 +11082,6 @@
               </w:rPr>
               <w:t>PuppyPi</w:t>
             </w:r>
-            <w:proofErr w:type="spellEnd"/>
           </w:p>
         </w:tc>
         <w:tc>
@@ -11273,21 +11131,8 @@
                 <w:szCs w:val="18"/>
                 <w:lang w:val="en-CA"/>
               </w:rPr>
-              <w:t xml:space="preserve"> robot designed and manufactured by </w:t>
-            </w:r>
-            <w:proofErr w:type="spellStart"/>
-            <w:r>
-              <w:rPr>
-                <w:rFonts w:asciiTheme="majorHAnsi" w:hAnsiTheme="majorHAnsi" w:cstheme="majorHAnsi"/>
-                <w:iCs/>
-                <w:color w:val="000000" w:themeColor="text1"/>
-                <w:sz w:val="22"/>
-                <w:szCs w:val="18"/>
-                <w:lang w:val="en-CA"/>
-              </w:rPr>
-              <w:t>HiWonder</w:t>
-            </w:r>
-            <w:proofErr w:type="spellEnd"/>
+              <w:t xml:space="preserve"> robot designed and manufactured by HiWonder</w:t>
+            </w:r>
           </w:p>
         </w:tc>
       </w:tr>
@@ -11961,12 +11806,12 @@
       </w:pPr>
     </w:p>
     <w:sectPr>
-      <w:headerReference w:type="even" r:id="rId14"/>
-      <w:headerReference w:type="default" r:id="rId15"/>
-      <w:footerReference w:type="even" r:id="rId16"/>
-      <w:footerReference w:type="default" r:id="rId17"/>
-      <w:headerReference w:type="first" r:id="rId18"/>
-      <w:footerReference w:type="first" r:id="rId19"/>
+      <w:headerReference w:type="even" r:id="rId15"/>
+      <w:headerReference w:type="default" r:id="rId16"/>
+      <w:footerReference w:type="even" r:id="rId17"/>
+      <w:footerReference w:type="default" r:id="rId18"/>
+      <w:headerReference w:type="first" r:id="rId19"/>
+      <w:footerReference w:type="first" r:id="rId20"/>
       <w:pgSz w:w="12240" w:h="15840"/>
       <w:pgMar w:top="1008" w:right="864" w:bottom="1008" w:left="864" w:header="720" w:footer="720" w:gutter="0"/>
       <w:cols w:space="720"/>
@@ -12065,19 +11910,11 @@
       </w:rPr>
       <w:tab/>
     </w:r>
-    <w:proofErr w:type="spellStart"/>
     <w:r>
       <w:rPr>
         <w:rFonts w:asciiTheme="majorHAnsi" w:hAnsiTheme="majorHAnsi" w:cstheme="majorHAnsi"/>
       </w:rPr>
-      <w:t>Donadeo</w:t>
-    </w:r>
-    <w:proofErr w:type="spellEnd"/>
-    <w:r>
-      <w:rPr>
-        <w:rFonts w:asciiTheme="majorHAnsi" w:hAnsiTheme="majorHAnsi" w:cstheme="majorHAnsi"/>
-      </w:rPr>
-      <w:t xml:space="preserve"> Innovation Centre for Engineering, 9211-116 Street NW,</w:t>
+      <w:t>Donadeo Innovation Centre for Engineering, 9211-116 Street NW,</w:t>
     </w:r>
   </w:p>
   <w:p>
@@ -19664,7 +19501,7 @@
   <dgm:whole/>
   <dgm:extLst>
     <a:ext uri="http://schemas.microsoft.com/office/drawing/2008/diagram">
-      <dsp:dataModelExt xmlns:dsp="http://schemas.microsoft.com/office/drawing/2008/diagram" relId="rId13" minVer="http://schemas.openxmlformats.org/drawingml/2006/diagram"/>
+      <dsp:dataModelExt xmlns:dsp="http://schemas.microsoft.com/office/drawing/2008/diagram" relId="rId14" minVer="http://schemas.openxmlformats.org/drawingml/2006/diagram"/>
     </a:ext>
   </dgm:extLst>
 </dgm:dataModel>
@@ -22770,7 +22607,7 @@
     <w:charset w:val="00"/>
     <w:family w:val="swiss"/>
     <w:pitch w:val="variable"/>
-    <w:sig w:usb0="E4002EFF" w:usb1="C000247B" w:usb2="00000009" w:usb3="00000000" w:csb0="000001FF" w:csb1="00000000"/>
+    <w:sig w:usb0="E4002EFF" w:usb1="C200247B" w:usb2="00000009" w:usb3="00000000" w:csb0="000001FF" w:csb1="00000000"/>
   </w:font>
   <w:font w:name="MS Gothic">
     <w:altName w:val="ＭＳ ゴシック"/>
@@ -22812,7 +22649,7 @@
     <w:charset w:val="00"/>
     <w:family w:val="swiss"/>
     <w:pitch w:val="variable"/>
-    <w:sig w:usb0="E4002EFF" w:usb1="C000247B" w:usb2="00000009" w:usb3="00000000" w:csb0="000001FF" w:csb1="00000000"/>
+    <w:sig w:usb0="E4002EFF" w:usb1="C200247B" w:usb2="00000009" w:usb3="00000000" w:csb0="000001FF" w:csb1="00000000"/>
   </w:font>
 </w:fonts>
 </file>
@@ -22833,6 +22670,8 @@
   </w:compat>
   <w:rsids>
     <w:rsidRoot w:val="00640197"/>
+    <w:rsid w:val="001108F0"/>
+    <w:rsid w:val="002F1A7C"/>
     <w:rsid w:val="00640197"/>
     <w:rsid w:val="008C0B43"/>
     <w:rsid w:val="00B02E9B"/>

</xml_diff>